<commit_message>
Update Tacticas y estrategias.docx
</commit_message>
<xml_diff>
--- a/Drivers Arquitectonicos/Tacticas y estrategias/Tacticas y estrategias.docx
+++ b/Drivers Arquitectonicos/Tacticas y estrategias/Tacticas y estrategias.docx
@@ -290,7 +290,7 @@
           <w:szCs w:val="24"/>
           <w:lang w:val="es-ES"/>
         </w:rPr>
-        <w:t>Investigación de nuevas tecnologías para incorporar en el aplicativo, como la inteligencia artificial para ofrecer sugerencias personalizadas de cuidado de mascotas.</w:t>
+        <w:t>Investigación sobre los requisitos legales y regulatorios que podrían afectar el desarrollo y lanzamiento del aplicativo, como las regulaciones de privacidad y seguridad de datos.</w:t>
       </w:r>
     </w:p>
     <w:p>
@@ -314,7 +314,27 @@
           <w:szCs w:val="24"/>
           <w:lang w:val="es-ES"/>
         </w:rPr>
-        <w:t>Evaluar nuevas y mejores formas para mejorar el diseño de la app con el fin de tener una mejor experiencia de usuario y eficiente forma de representar el contenido.</w:t>
+        <w:t xml:space="preserve">Evaluar nuevas y mejores formas para mejorar el diseño de la </w:t>
+      </w:r>
+      <w:proofErr w:type="gramStart"/>
+      <w:r>
+        <w:rPr>
+          <w:rFonts w:ascii="Times New Roman" w:eastAsia="Times New Roman" w:hAnsi="Times New Roman" w:cs="Times New Roman"/>
+          <w:sz w:val="24"/>
+          <w:szCs w:val="24"/>
+          <w:lang w:val="es-ES"/>
+        </w:rPr>
+        <w:t>app</w:t>
+      </w:r>
+      <w:proofErr w:type="gramEnd"/>
+      <w:r>
+        <w:rPr>
+          <w:rFonts w:ascii="Times New Roman" w:eastAsia="Times New Roman" w:hAnsi="Times New Roman" w:cs="Times New Roman"/>
+          <w:sz w:val="24"/>
+          <w:szCs w:val="24"/>
+          <w:lang w:val="es-ES"/>
+        </w:rPr>
+        <w:t xml:space="preserve"> con el fin de tener una mejor experiencia de usuario y eficiente forma de representar el contenido.</w:t>
       </w:r>
     </w:p>
     <w:p>

</xml_diff>